<commit_message>
Modelo verbal definitivo y formato entregable
</commit_message>
<xml_diff>
--- a/Modelo Verbal-LinkedUN.docx
+++ b/Modelo Verbal-LinkedUN.docx
@@ -174,7 +174,21 @@
           <w:rFonts w:ascii="Arial" w:hAnsi="Arial" w:cs="Arial"/>
           <w:sz w:val="24"/>
         </w:rPr>
-        <w:t xml:space="preserve"> facultad a la </w:t>
+        <w:t xml:space="preserve"> </w:t>
+      </w:r>
+      <w:r>
+        <w:rPr>
+          <w:rFonts w:ascii="Arial" w:hAnsi="Arial" w:cs="Arial"/>
+          <w:sz w:val="24"/>
+        </w:rPr>
+        <w:t>dependencia</w:t>
+      </w:r>
+      <w:r>
+        <w:rPr>
+          <w:rFonts w:ascii="Arial" w:hAnsi="Arial" w:cs="Arial"/>
+          <w:sz w:val="24"/>
+        </w:rPr>
+        <w:t xml:space="preserve"> a la </w:t>
       </w:r>
       <w:r>
         <w:rPr>
@@ -188,21 +202,28 @@
           <w:rFonts w:ascii="Arial" w:hAnsi="Arial" w:cs="Arial"/>
           <w:sz w:val="24"/>
         </w:rPr>
-        <w:t xml:space="preserve"> (sólo si es estudiante o profesor)</w:t>
-      </w:r>
-      <w:r>
-        <w:rPr>
-          <w:rFonts w:ascii="Arial" w:hAnsi="Arial" w:cs="Arial"/>
-          <w:sz w:val="24"/>
-        </w:rPr>
-        <w:t>,</w:t>
-      </w:r>
-      <w:r>
-        <w:rPr>
-          <w:rFonts w:ascii="Arial" w:hAnsi="Arial" w:cs="Arial"/>
-          <w:sz w:val="24"/>
-        </w:rPr>
-        <w:t xml:space="preserve"> departamento al que pertenece,</w:t>
+        <w:t xml:space="preserve">, fecha de nacimiento, celular y contraseña. Si es estudiante además debe tener disponibilidad horaria, </w:t>
+      </w:r>
+      <w:r>
+        <w:rPr>
+          <w:rFonts w:ascii="Arial" w:hAnsi="Arial" w:cs="Arial"/>
+          <w:sz w:val="24"/>
+        </w:rPr>
+        <w:t xml:space="preserve">porcentaje de avance, </w:t>
+      </w:r>
+      <w:r>
+        <w:rPr>
+          <w:rFonts w:ascii="Arial" w:hAnsi="Arial" w:cs="Arial"/>
+          <w:sz w:val="24"/>
+        </w:rPr>
+        <w:t>promedio académico</w:t>
+      </w:r>
+      <w:r>
+        <w:rPr>
+          <w:rFonts w:ascii="Arial" w:hAnsi="Arial" w:cs="Arial"/>
+          <w:sz w:val="24"/>
+        </w:rPr>
+        <w:t xml:space="preserve"> y</w:t>
       </w:r>
       <w:r>
         <w:rPr>
@@ -216,77 +237,7 @@
           <w:rFonts w:ascii="Arial" w:hAnsi="Arial" w:cs="Arial"/>
           <w:sz w:val="24"/>
         </w:rPr>
-        <w:t>títulos obtenidos</w:t>
-      </w:r>
-      <w:r>
-        <w:rPr>
-          <w:rFonts w:ascii="Arial" w:hAnsi="Arial" w:cs="Arial"/>
-          <w:sz w:val="24"/>
-        </w:rPr>
-        <w:t xml:space="preserve">, carrera </w:t>
-      </w:r>
-      <w:r>
-        <w:rPr>
-          <w:rFonts w:ascii="Arial" w:hAnsi="Arial" w:cs="Arial"/>
-          <w:sz w:val="24"/>
-        </w:rPr>
-        <w:t>en curso</w:t>
-      </w:r>
-      <w:r>
-        <w:rPr>
-          <w:rFonts w:ascii="Arial" w:hAnsi="Arial" w:cs="Arial"/>
-          <w:sz w:val="24"/>
-        </w:rPr>
-        <w:t xml:space="preserve"> (si es estudiante)</w:t>
-      </w:r>
-      <w:r>
-        <w:rPr>
-          <w:rFonts w:ascii="Arial" w:hAnsi="Arial" w:cs="Arial"/>
-          <w:sz w:val="24"/>
-        </w:rPr>
-        <w:t xml:space="preserve">, </w:t>
-      </w:r>
-      <w:r>
-        <w:rPr>
-          <w:rFonts w:ascii="Arial" w:hAnsi="Arial" w:cs="Arial"/>
-          <w:sz w:val="24"/>
-        </w:rPr>
-        <w:t>grupos de investigación a los que pertenece, cantidad de publicaciones (solo si es profesor),</w:t>
-      </w:r>
-      <w:r>
-        <w:rPr>
-          <w:rFonts w:ascii="Arial" w:hAnsi="Arial" w:cs="Arial"/>
-          <w:sz w:val="24"/>
-        </w:rPr>
-        <w:t xml:space="preserve"> cargo (si es administrativo),</w:t>
-      </w:r>
-      <w:r>
-        <w:rPr>
-          <w:rFonts w:ascii="Arial" w:hAnsi="Arial" w:cs="Arial"/>
-          <w:sz w:val="24"/>
-        </w:rPr>
-        <w:t xml:space="preserve"> </w:t>
-      </w:r>
-      <w:r>
-        <w:rPr>
-          <w:rFonts w:ascii="Arial" w:hAnsi="Arial" w:cs="Arial"/>
-          <w:sz w:val="24"/>
-        </w:rPr>
-        <w:t>fecha de nacimiento</w:t>
-      </w:r>
-      <w:r>
-        <w:rPr>
-          <w:rFonts w:ascii="Arial" w:hAnsi="Arial" w:cs="Arial"/>
-          <w:sz w:val="24"/>
-        </w:rPr>
-        <w:t xml:space="preserve"> y</w:t>
-      </w:r>
-      <w:r>
-        <w:rPr>
-          <w:rFonts w:ascii="Arial" w:hAnsi="Arial" w:cs="Arial"/>
-          <w:sz w:val="24"/>
-        </w:rPr>
-        <w:t xml:space="preserve"> celular.</w:t>
+        <w:t>promedio aritmético ponderado acumulado (PAPA). Y si es administrativo debe tener también cargo.</w:t>
       </w:r>
     </w:p>
     <w:p>
@@ -315,7 +266,14 @@
           <w:rFonts w:ascii="Arial" w:hAnsi="Arial" w:cs="Arial"/>
           <w:sz w:val="24"/>
         </w:rPr>
-        <w:t xml:space="preserve">facultad, </w:t>
+        <w:t>dependencia</w:t>
+      </w:r>
+      <w:r>
+        <w:rPr>
+          <w:rFonts w:ascii="Arial" w:hAnsi="Arial" w:cs="Arial"/>
+          <w:sz w:val="24"/>
+        </w:rPr>
+        <w:t xml:space="preserve">, </w:t>
       </w:r>
       <w:r>
         <w:rPr>
@@ -328,7 +286,6 @@
         <w:rPr>
           <w:rFonts w:ascii="Arial" w:hAnsi="Arial" w:cs="Arial"/>
           <w:sz w:val="24"/>
-          <w:highlight w:val="red"/>
         </w:rPr>
         <w:t>obtenidos o en curso</w:t>
       </w:r>
@@ -337,6 +294,13 @@
           <w:rFonts w:ascii="Arial" w:hAnsi="Arial" w:cs="Arial"/>
           <w:sz w:val="24"/>
         </w:rPr>
+        <w:t xml:space="preserve"> (si es estudiante)</w:t>
+      </w:r>
+      <w:r>
+        <w:rPr>
+          <w:rFonts w:ascii="Arial" w:hAnsi="Arial" w:cs="Arial"/>
+          <w:sz w:val="24"/>
+        </w:rPr>
         <w:t>, fecha de nacimiento</w:t>
       </w:r>
       <w:r>
@@ -365,21 +329,7 @@
           <w:rFonts w:ascii="Arial" w:hAnsi="Arial" w:cs="Arial"/>
           <w:sz w:val="24"/>
         </w:rPr>
-        <w:t xml:space="preserve">. </w:t>
-      </w:r>
-      <w:r>
-        <w:rPr>
-          <w:rFonts w:ascii="Arial" w:hAnsi="Arial" w:cs="Arial"/>
-          <w:sz w:val="24"/>
-        </w:rPr>
-        <w:t xml:space="preserve"> </w:t>
-      </w:r>
-      <w:r>
-        <w:rPr>
-          <w:rFonts w:ascii="Arial" w:hAnsi="Arial" w:cs="Arial"/>
-          <w:sz w:val="24"/>
-        </w:rPr>
-        <w:t xml:space="preserve"> </w:t>
+        <w:t>.</w:t>
       </w:r>
     </w:p>
     <w:p>
@@ -387,6 +337,7 @@
         <w:rPr>
           <w:rFonts w:ascii="Arial" w:hAnsi="Arial" w:cs="Arial"/>
           <w:sz w:val="24"/>
+          <w:highlight w:val="yellow"/>
         </w:rPr>
       </w:pPr>
       <w:r>
@@ -419,21 +370,33 @@
         </w:rPr>
         <w:t xml:space="preserve">, un usuario debe </w:t>
       </w:r>
-      <w:proofErr w:type="spellStart"/>
-      <w:r>
-        <w:rPr>
-          <w:rFonts w:ascii="Arial" w:hAnsi="Arial" w:cs="Arial"/>
-          <w:sz w:val="24"/>
-        </w:rPr>
-        <w:t>loguearse</w:t>
-      </w:r>
-      <w:proofErr w:type="spellEnd"/>
-      <w:r>
-        <w:rPr>
-          <w:rFonts w:ascii="Arial" w:hAnsi="Arial" w:cs="Arial"/>
-          <w:sz w:val="24"/>
-        </w:rPr>
-        <w:t xml:space="preserve"> con su usuario y contraseña.</w:t>
+      <w:r>
+        <w:rPr>
+          <w:rFonts w:ascii="Arial" w:hAnsi="Arial" w:cs="Arial"/>
+          <w:sz w:val="24"/>
+        </w:rPr>
+        <w:t>iniciar sesión</w:t>
+      </w:r>
+      <w:r>
+        <w:rPr>
+          <w:rFonts w:ascii="Arial" w:hAnsi="Arial" w:cs="Arial"/>
+          <w:sz w:val="24"/>
+        </w:rPr>
+        <w:t xml:space="preserve"> con su </w:t>
+      </w:r>
+      <w:r>
+        <w:rPr>
+          <w:rFonts w:ascii="Arial" w:hAnsi="Arial" w:cs="Arial"/>
+          <w:sz w:val="24"/>
+        </w:rPr>
+        <w:t>correo institucional</w:t>
+      </w:r>
+      <w:r>
+        <w:rPr>
+          <w:rFonts w:ascii="Arial" w:hAnsi="Arial" w:cs="Arial"/>
+          <w:sz w:val="24"/>
+        </w:rPr>
+        <w:t xml:space="preserve"> y contraseña.</w:t>
       </w:r>
       <w:r>
         <w:rPr>
@@ -442,28 +405,33 @@
         </w:rPr>
         <w:t xml:space="preserve"> Una vez </w:t>
       </w:r>
-      <w:proofErr w:type="spellStart"/>
-      <w:r>
-        <w:rPr>
-          <w:rFonts w:ascii="Arial" w:hAnsi="Arial" w:cs="Arial"/>
-          <w:sz w:val="24"/>
-        </w:rPr>
-        <w:t>logueado</w:t>
-      </w:r>
-      <w:proofErr w:type="spellEnd"/>
-      <w:r>
-        <w:rPr>
-          <w:rFonts w:ascii="Arial" w:hAnsi="Arial" w:cs="Arial"/>
-          <w:sz w:val="24"/>
-        </w:rPr>
-        <w:t xml:space="preserve"> puede: si es un contratante </w:t>
-      </w:r>
-      <w:r>
-        <w:rPr>
-          <w:rFonts w:ascii="Arial" w:hAnsi="Arial" w:cs="Arial"/>
-          <w:sz w:val="24"/>
-        </w:rPr>
-        <w:t xml:space="preserve">puede </w:t>
+      <w:r>
+        <w:rPr>
+          <w:rFonts w:ascii="Arial" w:hAnsi="Arial" w:cs="Arial"/>
+          <w:sz w:val="24"/>
+        </w:rPr>
+        <w:t>adentro del sistema</w:t>
+      </w:r>
+      <w:r>
+        <w:rPr>
+          <w:rFonts w:ascii="Arial" w:hAnsi="Arial" w:cs="Arial"/>
+          <w:sz w:val="24"/>
+        </w:rPr>
+        <w:t xml:space="preserve"> puede: si es un contratante</w:t>
+      </w:r>
+      <w:r>
+        <w:rPr>
+          <w:rFonts w:ascii="Arial" w:hAnsi="Arial" w:cs="Arial"/>
+          <w:sz w:val="24"/>
+        </w:rPr>
+        <w:t>,</w:t>
+      </w:r>
+      <w:r>
+        <w:rPr>
+          <w:rFonts w:ascii="Arial" w:hAnsi="Arial" w:cs="Arial"/>
+          <w:sz w:val="24"/>
+        </w:rPr>
+        <w:t xml:space="preserve"> </w:t>
       </w:r>
       <w:r>
         <w:rPr>
@@ -485,14 +453,21 @@
           <w:rFonts w:ascii="Arial" w:hAnsi="Arial" w:cs="Arial"/>
           <w:sz w:val="24"/>
         </w:rPr>
-        <w:t xml:space="preserve">. Si es administrador </w:t>
-      </w:r>
-      <w:r>
-        <w:rPr>
-          <w:rFonts w:ascii="Arial" w:hAnsi="Arial" w:cs="Arial"/>
-          <w:sz w:val="24"/>
-        </w:rPr>
-        <w:t xml:space="preserve">puede </w:t>
+        <w:t>. Si es administrador</w:t>
+      </w:r>
+      <w:r>
+        <w:rPr>
+          <w:rFonts w:ascii="Arial" w:hAnsi="Arial" w:cs="Arial"/>
+          <w:sz w:val="24"/>
+        </w:rPr>
+        <w:t>,</w:t>
+      </w:r>
+      <w:r>
+        <w:rPr>
+          <w:rFonts w:ascii="Arial" w:hAnsi="Arial" w:cs="Arial"/>
+          <w:sz w:val="24"/>
+        </w:rPr>
+        <w:t xml:space="preserve"> </w:t>
       </w:r>
       <w:r>
         <w:rPr>
@@ -563,22 +538,72 @@
         <w:rPr>
           <w:rFonts w:ascii="Arial" w:hAnsi="Arial" w:cs="Arial"/>
           <w:sz w:val="24"/>
-        </w:rPr>
-        <w:t xml:space="preserve"> puede</w:t>
-      </w:r>
-      <w:r>
-        <w:rPr>
-          <w:rFonts w:ascii="Arial" w:hAnsi="Arial" w:cs="Arial"/>
-          <w:sz w:val="24"/>
-        </w:rPr>
-        <w:t xml:space="preserve"> postularse a las convocatorias existentes</w:t>
-      </w:r>
-      <w:r>
-        <w:rPr>
-          <w:rFonts w:ascii="Arial" w:hAnsi="Arial" w:cs="Arial"/>
-          <w:sz w:val="24"/>
-        </w:rPr>
-        <w:t xml:space="preserve"> siempre y cuando no esté actualmente contratado en otra convocatoria</w:t>
+          <w:highlight w:val="green"/>
+        </w:rPr>
+        <w:t>,</w:t>
+      </w:r>
+      <w:r>
+        <w:rPr>
+          <w:rFonts w:ascii="Arial" w:hAnsi="Arial" w:cs="Arial"/>
+          <w:sz w:val="24"/>
+        </w:rPr>
+        <w:t xml:space="preserve"> </w:t>
+      </w:r>
+      <w:r>
+        <w:rPr>
+          <w:rFonts w:ascii="Arial" w:hAnsi="Arial" w:cs="Arial"/>
+          <w:sz w:val="24"/>
+        </w:rPr>
+        <w:t>buscar convocatorias que le interesen</w:t>
+      </w:r>
+      <w:r>
+        <w:rPr>
+          <w:rFonts w:ascii="Arial" w:hAnsi="Arial" w:cs="Arial"/>
+          <w:sz w:val="24"/>
+        </w:rPr>
+        <w:t xml:space="preserve"> y</w:t>
+      </w:r>
+      <w:r>
+        <w:rPr>
+          <w:rFonts w:ascii="Arial" w:hAnsi="Arial" w:cs="Arial"/>
+          <w:sz w:val="24"/>
+        </w:rPr>
+        <w:t xml:space="preserve"> </w:t>
+      </w:r>
+      <w:r>
+        <w:rPr>
+          <w:rFonts w:ascii="Arial" w:hAnsi="Arial" w:cs="Arial"/>
+          <w:sz w:val="24"/>
+        </w:rPr>
+        <w:t>postularse a las convocatorias existentes</w:t>
+      </w:r>
+      <w:r>
+        <w:rPr>
+          <w:rFonts w:ascii="Arial" w:hAnsi="Arial" w:cs="Arial"/>
+          <w:sz w:val="24"/>
+        </w:rPr>
+        <w:t xml:space="preserve"> </w:t>
+      </w:r>
+      <w:r>
+        <w:rPr>
+          <w:rFonts w:ascii="Arial" w:hAnsi="Arial" w:cs="Arial"/>
+          <w:sz w:val="24"/>
+        </w:rPr>
+        <w:t>(</w:t>
+      </w:r>
+      <w:r>
+        <w:rPr>
+          <w:rFonts w:ascii="Arial" w:hAnsi="Arial" w:cs="Arial"/>
+          <w:sz w:val="24"/>
+        </w:rPr>
+        <w:t>siempre y cuando no esté actualmente contratado en otra convocatoria</w:t>
+      </w:r>
+      <w:r>
+        <w:rPr>
+          <w:rFonts w:ascii="Arial" w:hAnsi="Arial" w:cs="Arial"/>
+          <w:sz w:val="24"/>
+        </w:rPr>
+        <w:t>)</w:t>
       </w:r>
       <w:r>
         <w:rPr>
@@ -593,30 +618,6 @@
           <w:sz w:val="24"/>
         </w:rPr>
         <w:t xml:space="preserve"> </w:t>
-      </w:r>
-      <w:r>
-        <w:rPr>
-          <w:rFonts w:ascii="Arial" w:hAnsi="Arial" w:cs="Arial"/>
-          <w:sz w:val="24"/>
-          <w:highlight w:val="yellow"/>
-        </w:rPr>
-        <w:t>Además</w:t>
-      </w:r>
-      <w:r>
-        <w:rPr>
-          <w:rFonts w:ascii="Arial" w:hAnsi="Arial" w:cs="Arial"/>
-          <w:sz w:val="24"/>
-          <w:highlight w:val="yellow"/>
-        </w:rPr>
-        <w:t>,</w:t>
-      </w:r>
-      <w:r>
-        <w:rPr>
-          <w:rFonts w:ascii="Arial" w:hAnsi="Arial" w:cs="Arial"/>
-          <w:sz w:val="24"/>
-          <w:highlight w:val="yellow"/>
-        </w:rPr>
-        <w:t xml:space="preserve"> un contratista debe tener disponibilidad horaria.</w:t>
       </w:r>
     </w:p>
     <w:p>
@@ -631,123 +632,21 @@
           <w:rFonts w:ascii="Arial" w:hAnsi="Arial" w:cs="Arial"/>
           <w:sz w:val="24"/>
         </w:rPr>
-        <w:t xml:space="preserve">Una convocatoria debe tener la siguiente información: Nombre, código, descripción, </w:t>
-      </w:r>
-      <w:r>
-        <w:rPr>
-          <w:rFonts w:ascii="Arial" w:hAnsi="Arial" w:cs="Arial"/>
-          <w:sz w:val="24"/>
-        </w:rPr>
-        <w:t>dependencia</w:t>
-      </w:r>
-      <w:r>
-        <w:rPr>
-          <w:rFonts w:ascii="Arial" w:hAnsi="Arial" w:cs="Arial"/>
-          <w:sz w:val="24"/>
-        </w:rPr>
-        <w:t>, fecha de inicio, fecha de cierre</w:t>
-      </w:r>
-      <w:r>
-        <w:rPr>
-          <w:rFonts w:ascii="Arial" w:hAnsi="Arial" w:cs="Arial"/>
-          <w:sz w:val="24"/>
-        </w:rPr>
-        <w:t>,</w:t>
-      </w:r>
-      <w:r>
-        <w:rPr>
-          <w:rFonts w:ascii="Arial" w:hAnsi="Arial" w:cs="Arial"/>
-          <w:sz w:val="24"/>
-        </w:rPr>
-        <w:t xml:space="preserve"> </w:t>
-      </w:r>
-      <w:r>
-        <w:rPr>
-          <w:rFonts w:ascii="Arial" w:hAnsi="Arial" w:cs="Arial"/>
-          <w:sz w:val="24"/>
-          <w:highlight w:val="yellow"/>
-        </w:rPr>
-        <w:t>requisitos necesario</w:t>
-      </w:r>
-      <w:r>
-        <w:rPr>
-          <w:rFonts w:ascii="Arial" w:hAnsi="Arial" w:cs="Arial"/>
-          <w:sz w:val="24"/>
-          <w:highlight w:val="yellow"/>
-        </w:rPr>
-        <w:t>s(ampliarlo)</w:t>
-      </w:r>
-      <w:r>
-        <w:rPr>
-          <w:rFonts w:ascii="Arial" w:hAnsi="Arial" w:cs="Arial"/>
-          <w:sz w:val="24"/>
-        </w:rPr>
-        <w:t>,</w:t>
-      </w:r>
-      <w:r>
-        <w:rPr>
-          <w:rFonts w:ascii="Arial" w:hAnsi="Arial" w:cs="Arial"/>
-          <w:sz w:val="24"/>
-        </w:rPr>
-        <w:t xml:space="preserve"> </w:t>
-      </w:r>
-      <w:r>
-        <w:rPr>
-          <w:rFonts w:ascii="Arial" w:hAnsi="Arial" w:cs="Arial"/>
-          <w:sz w:val="24"/>
-        </w:rPr>
-        <w:t>intensidad horaria</w:t>
-      </w:r>
-      <w:r>
-        <w:rPr>
-          <w:rFonts w:ascii="Arial" w:hAnsi="Arial" w:cs="Arial"/>
-          <w:sz w:val="24"/>
-        </w:rPr>
-        <w:t>, disponibilidad horaria (si aplica</w:t>
-      </w:r>
-      <w:bookmarkStart w:id="0" w:name="_GoBack"/>
-      <w:bookmarkEnd w:id="0"/>
-      <w:r>
-        <w:rPr>
-          <w:rFonts w:ascii="Arial" w:hAnsi="Arial" w:cs="Arial"/>
-          <w:sz w:val="24"/>
-        </w:rPr>
-        <w:t>)</w:t>
-      </w:r>
-      <w:r>
-        <w:rPr>
-          <w:rFonts w:ascii="Arial" w:hAnsi="Arial" w:cs="Arial"/>
-          <w:sz w:val="24"/>
-        </w:rPr>
-        <w:t xml:space="preserve">, </w:t>
-      </w:r>
-      <w:r>
-        <w:rPr>
-          <w:rFonts w:ascii="Arial" w:hAnsi="Arial" w:cs="Arial"/>
-          <w:sz w:val="24"/>
-        </w:rPr>
-        <w:t>nombre</w:t>
-      </w:r>
-      <w:r>
-        <w:rPr>
-          <w:rFonts w:ascii="Arial" w:hAnsi="Arial" w:cs="Arial"/>
-          <w:sz w:val="24"/>
-        </w:rPr>
-        <w:t xml:space="preserve"> </w:t>
-      </w:r>
-      <w:r>
-        <w:rPr>
-          <w:rFonts w:ascii="Arial" w:hAnsi="Arial" w:cs="Arial"/>
-          <w:sz w:val="24"/>
-        </w:rPr>
-        <w:t>del contratante,</w:t>
-      </w:r>
-      <w:r>
-        <w:rPr>
-          <w:rFonts w:ascii="Arial" w:hAnsi="Arial" w:cs="Arial"/>
-          <w:sz w:val="24"/>
-        </w:rPr>
-        <w:t xml:space="preserve"> correo del contratante y salario.</w:t>
+        <w:t xml:space="preserve">Una convocatoria debe tener la siguiente información: </w:t>
+      </w:r>
+      <w:r>
+        <w:rPr>
+          <w:rFonts w:ascii="Arial" w:hAnsi="Arial" w:cs="Arial"/>
+          <w:sz w:val="24"/>
+        </w:rPr>
+        <w:t>Dependencia, nombre del proyecto o actividad, carreras relacionadas, plazas disponibles, intensidad horaria, tiempo de vinculación, remuneración, porcentaje de avance mínimo del estudiante, actividades a desarrollar, lugar</w:t>
+      </w:r>
+      <w:r>
+        <w:rPr>
+          <w:rFonts w:ascii="Arial" w:hAnsi="Arial" w:cs="Arial"/>
+          <w:sz w:val="24"/>
+        </w:rPr>
+        <w:t>, horario.</w:t>
       </w:r>
     </w:p>
     <w:p>
@@ -762,6 +661,58 @@
           <w:rFonts w:ascii="Arial" w:hAnsi="Arial" w:cs="Arial"/>
           <w:sz w:val="24"/>
         </w:rPr>
+        <w:t>Un estudiante para aplicar a la primera convocatoria del semestre en curso</w:t>
+      </w:r>
+      <w:r>
+        <w:rPr>
+          <w:rFonts w:ascii="Arial" w:hAnsi="Arial" w:cs="Arial"/>
+          <w:sz w:val="24"/>
+        </w:rPr>
+        <w:t>,</w:t>
+      </w:r>
+      <w:r>
+        <w:rPr>
+          <w:rFonts w:ascii="Arial" w:hAnsi="Arial" w:cs="Arial"/>
+          <w:sz w:val="24"/>
+        </w:rPr>
+        <w:t xml:space="preserve"> el sistema le solicitara una actualización en su perfil</w:t>
+      </w:r>
+      <w:r>
+        <w:rPr>
+          <w:rFonts w:ascii="Arial" w:hAnsi="Arial" w:cs="Arial"/>
+          <w:sz w:val="24"/>
+        </w:rPr>
+        <w:t xml:space="preserve"> en la siguiente información:</w:t>
+      </w:r>
+      <w:r>
+        <w:rPr>
+          <w:rFonts w:ascii="Arial" w:hAnsi="Arial" w:cs="Arial"/>
+          <w:sz w:val="24"/>
+        </w:rPr>
+        <w:t xml:space="preserve"> </w:t>
+      </w:r>
+      <w:bookmarkStart w:id="0" w:name="_GoBack"/>
+      <w:bookmarkEnd w:id="0"/>
+      <w:r>
+        <w:rPr>
+          <w:rFonts w:ascii="Arial" w:hAnsi="Arial" w:cs="Arial"/>
+          <w:sz w:val="24"/>
+        </w:rPr>
+        <w:t>disponibilidad horaria, porcentaje de avance, promedio académico y promedio aritmético ponderado acumulado (PAPA).</w:t>
+      </w:r>
+    </w:p>
+    <w:p>
+      <w:pPr>
+        <w:rPr>
+          <w:rFonts w:ascii="Arial" w:hAnsi="Arial" w:cs="Arial"/>
+          <w:sz w:val="24"/>
+        </w:rPr>
+      </w:pPr>
+      <w:r>
+        <w:rPr>
+          <w:rFonts w:ascii="Arial" w:hAnsi="Arial" w:cs="Arial"/>
+          <w:sz w:val="24"/>
+        </w:rPr>
         <w:t xml:space="preserve">Un </w:t>
       </w:r>
       <w:r>
@@ -791,7 +742,21 @@
           <w:rFonts w:ascii="Arial" w:hAnsi="Arial" w:cs="Arial"/>
           <w:sz w:val="24"/>
         </w:rPr>
-        <w:t xml:space="preserve"> postulados en una convocatoria publicada por él.</w:t>
+        <w:t xml:space="preserve"> postulados en una convocatoria </w:t>
+      </w:r>
+      <w:r>
+        <w:rPr>
+          <w:rFonts w:ascii="Arial" w:hAnsi="Arial" w:cs="Arial"/>
+          <w:sz w:val="24"/>
+        </w:rPr>
+        <w:t>validada</w:t>
+      </w:r>
+      <w:r>
+        <w:rPr>
+          <w:rFonts w:ascii="Arial" w:hAnsi="Arial" w:cs="Arial"/>
+          <w:sz w:val="24"/>
+        </w:rPr>
+        <w:t xml:space="preserve"> por él.</w:t>
       </w:r>
     </w:p>
     <w:p>
@@ -859,6 +824,7 @@
           <w:rFonts w:ascii="Arial" w:hAnsi="Arial" w:cs="Arial"/>
           <w:sz w:val="24"/>
         </w:rPr>
+        <w:lastRenderedPageBreak/>
         <w:t xml:space="preserve">Revisar: casos de uso, englobar los principales casos con sus </w:t>
       </w:r>
       <w:proofErr w:type="spellStart"/>
@@ -922,7 +888,6 @@
           <w:rFonts w:ascii="Arial" w:hAnsi="Arial" w:cs="Arial"/>
           <w:sz w:val="24"/>
         </w:rPr>
-        <w:lastRenderedPageBreak/>
         <w:t xml:space="preserve"> </w:t>
       </w:r>
       <w:r>
@@ -1065,6 +1030,7 @@
     <w:lsdException w:name="HTML Sample" w:semiHidden="1" w:unhideWhenUsed="1"/>
     <w:lsdException w:name="HTML Typewriter" w:semiHidden="1" w:unhideWhenUsed="1"/>
     <w:lsdException w:name="HTML Variable" w:semiHidden="1" w:unhideWhenUsed="1"/>
+    <w:lsdException w:name="Normal Table" w:semiHidden="1" w:unhideWhenUsed="1"/>
     <w:lsdException w:name="annotation subject" w:semiHidden="1" w:unhideWhenUsed="1"/>
     <w:lsdException w:name="No List" w:semiHidden="1" w:unhideWhenUsed="1"/>
     <w:lsdException w:name="Outline List 1" w:semiHidden="1" w:unhideWhenUsed="1"/>
@@ -1108,8 +1074,10 @@
     <w:lsdException w:name="Table Elegant" w:semiHidden="1" w:unhideWhenUsed="1"/>
     <w:lsdException w:name="Table Professional" w:semiHidden="1" w:unhideWhenUsed="1"/>
     <w:lsdException w:name="Table Subtle 1" w:semiHidden="1" w:unhideWhenUsed="1"/>
+    <w:lsdException w:name="Table Subtle 2" w:semiHidden="1" w:unhideWhenUsed="1"/>
     <w:lsdException w:name="Table Web 1" w:semiHidden="1" w:unhideWhenUsed="1"/>
     <w:lsdException w:name="Table Web 2" w:semiHidden="1" w:unhideWhenUsed="1"/>
+    <w:lsdException w:name="Table Web 3" w:semiHidden="1" w:unhideWhenUsed="1"/>
     <w:lsdException w:name="Balloon Text" w:semiHidden="1" w:unhideWhenUsed="1"/>
     <w:lsdException w:name="Table Grid" w:uiPriority="39"/>
     <w:lsdException w:name="Table Theme" w:semiHidden="1" w:unhideWhenUsed="1"/>

</xml_diff>

<commit_message>
Pequeñas correcciones modelo verbal
</commit_message>
<xml_diff>
--- a/Modelo Verbal-LinkedUN.docx
+++ b/Modelo Verbal-LinkedUN.docx
@@ -1,6 +1,6 @@
 
 <file path=word/document.xml><?xml version="1.0" encoding="utf-8"?>
-<w:document xmlns:wpc="http://schemas.microsoft.com/office/word/2010/wordprocessingCanvas" xmlns:cx="http://schemas.microsoft.com/office/drawing/2014/chartex" xmlns:cx1="http://schemas.microsoft.com/office/drawing/2015/9/8/chartex" xmlns:cx2="http://schemas.microsoft.com/office/drawing/2015/10/21/chartex" xmlns:cx3="http://schemas.microsoft.com/office/drawing/2016/5/9/chartex" xmlns:cx4="http://schemas.microsoft.com/office/drawing/2016/5/10/chartex" xmlns:cx5="http://schemas.microsoft.com/office/drawing/2016/5/11/chartex" xmlns:cx6="http://schemas.microsoft.com/office/drawing/2016/5/12/chartex" xmlns:cx7="http://schemas.microsoft.com/office/drawing/2016/5/13/chartex" xmlns:cx8="http://schemas.microsoft.com/office/drawing/2016/5/14/chartex" xmlns:mc="http://schemas.openxmlformats.org/markup-compatibility/2006" xmlns:aink="http://schemas.microsoft.com/office/drawing/2016/ink" xmlns:am3d="http://schemas.microsoft.com/office/drawing/2017/model3d" xmlns:o="urn:schemas-microsoft-com:office:office" xmlns:r="http://schemas.openxmlformats.org/officeDocument/2006/relationships" xmlns:m="http://schemas.openxmlformats.org/officeDocument/2006/math" xmlns:v="urn:schemas-microsoft-com:vml" xmlns:wp14="http://schemas.microsoft.com/office/word/2010/wordprocessingDrawing" xmlns:wp="http://schemas.openxmlformats.org/drawingml/2006/wordprocessingDrawing" xmlns:w10="urn:schemas-microsoft-com:office:word" xmlns:w="http://schemas.openxmlformats.org/wordprocessingml/2006/main" xmlns:w14="http://schemas.microsoft.com/office/word/2010/wordml" xmlns:w15="http://schemas.microsoft.com/office/word/2012/wordml" xmlns:w16cid="http://schemas.microsoft.com/office/word/2016/wordml/cid" xmlns:w16se="http://schemas.microsoft.com/office/word/2015/wordml/symex" xmlns:wpg="http://schemas.microsoft.com/office/word/2010/wordprocessingGroup" xmlns:wpi="http://schemas.microsoft.com/office/word/2010/wordprocessingInk" xmlns:wne="http://schemas.microsoft.com/office/word/2006/wordml" xmlns:wps="http://schemas.microsoft.com/office/word/2010/wordprocessingShape" mc:Ignorable="w14 w15 w16se w16cid wp14">
+<w:document xmlns:wpc="http://schemas.microsoft.com/office/word/2010/wordprocessingCanvas" xmlns:cx="http://schemas.microsoft.com/office/drawing/2014/chartex" xmlns:mc="http://schemas.openxmlformats.org/markup-compatibility/2006" xmlns:o="urn:schemas-microsoft-com:office:office" xmlns:r="http://schemas.openxmlformats.org/officeDocument/2006/relationships" xmlns:m="http://schemas.openxmlformats.org/officeDocument/2006/math" xmlns:v="urn:schemas-microsoft-com:vml" xmlns:wp14="http://schemas.microsoft.com/office/word/2010/wordprocessingDrawing" xmlns:wp="http://schemas.openxmlformats.org/drawingml/2006/wordprocessingDrawing" xmlns:w10="urn:schemas-microsoft-com:office:word" xmlns:w="http://schemas.openxmlformats.org/wordprocessingml/2006/main" xmlns:w14="http://schemas.microsoft.com/office/word/2010/wordml" xmlns:w15="http://schemas.microsoft.com/office/word/2012/wordml" xmlns:w16se="http://schemas.microsoft.com/office/word/2015/wordml/symex" xmlns:wpg="http://schemas.microsoft.com/office/word/2010/wordprocessingGroup" xmlns:wpi="http://schemas.microsoft.com/office/word/2010/wordprocessingInk" xmlns:wne="http://schemas.microsoft.com/office/word/2006/wordml" xmlns:wps="http://schemas.microsoft.com/office/word/2010/wordprocessingShape" mc:Ignorable="w14 w15 w16se wp14">
   <w:body>
     <w:p>
       <w:pPr>
@@ -181,14 +181,14 @@
           <w:rFonts w:ascii="Arial" w:hAnsi="Arial" w:cs="Arial"/>
           <w:sz w:val="24"/>
         </w:rPr>
-        <w:t>dependencia</w:t>
-      </w:r>
-      <w:r>
-        <w:rPr>
-          <w:rFonts w:ascii="Arial" w:hAnsi="Arial" w:cs="Arial"/>
-          <w:sz w:val="24"/>
-        </w:rPr>
-        <w:t xml:space="preserve"> a la </w:t>
+        <w:t>departamento al</w:t>
+      </w:r>
+      <w:r>
+        <w:rPr>
+          <w:rFonts w:ascii="Arial" w:hAnsi="Arial" w:cs="Arial"/>
+          <w:sz w:val="24"/>
+        </w:rPr>
+        <w:t xml:space="preserve"> </w:t>
       </w:r>
       <w:r>
         <w:rPr>
@@ -639,7 +639,30 @@
           <w:rFonts w:ascii="Arial" w:hAnsi="Arial" w:cs="Arial"/>
           <w:sz w:val="24"/>
         </w:rPr>
-        <w:t>Dependencia, nombre del proyecto o actividad, carreras relacionadas, plazas disponibles, intensidad horaria, tiempo de vinculación, remuneración, porcentaje de avance mínimo del estudiante, actividades a desarrollar, lugar</w:t>
+        <w:t>De</w:t>
+      </w:r>
+      <w:r>
+        <w:rPr>
+          <w:rFonts w:ascii="Arial" w:hAnsi="Arial" w:cs="Arial"/>
+          <w:sz w:val="24"/>
+        </w:rPr>
+        <w:t>parta</w:t>
+      </w:r>
+      <w:bookmarkStart w:id="0" w:name="_GoBack"/>
+      <w:bookmarkEnd w:id="0"/>
+      <w:r>
+        <w:rPr>
+          <w:rFonts w:ascii="Arial" w:hAnsi="Arial" w:cs="Arial"/>
+          <w:sz w:val="24"/>
+        </w:rPr>
+        <w:t>mento</w:t>
+      </w:r>
+      <w:r>
+        <w:rPr>
+          <w:rFonts w:ascii="Arial" w:hAnsi="Arial" w:cs="Arial"/>
+          <w:sz w:val="24"/>
+        </w:rPr>
+        <w:t>, nombre del proyecto o actividad, carreras relacionadas, plazas disponibles, intensidad horaria, tiempo de vinculación, remuneración, porcentaje de avance mínimo del estudiante, actividades a desarrollar, lugar</w:t>
       </w:r>
       <w:r>
         <w:rPr>
@@ -689,16 +712,7 @@
           <w:rFonts w:ascii="Arial" w:hAnsi="Arial" w:cs="Arial"/>
           <w:sz w:val="24"/>
         </w:rPr>
-        <w:t xml:space="preserve"> </w:t>
-      </w:r>
-      <w:bookmarkStart w:id="0" w:name="_GoBack"/>
-      <w:bookmarkEnd w:id="0"/>
-      <w:r>
-        <w:rPr>
-          <w:rFonts w:ascii="Arial" w:hAnsi="Arial" w:cs="Arial"/>
-          <w:sz w:val="24"/>
-        </w:rPr>
-        <w:t>disponibilidad horaria, porcentaje de avance, promedio académico y promedio aritmético ponderado acumulado (PAPA).</w:t>
+        <w:t xml:space="preserve"> disponibilidad horaria, porcentaje de avance, promedio académico y promedio aritmético ponderado acumulado (PAPA).</w:t>
       </w:r>
     </w:p>
     <w:p>
@@ -908,7 +922,7 @@
 </file>
 
 <file path=word/styles.xml><?xml version="1.0" encoding="utf-8"?>
-<w:styles xmlns:mc="http://schemas.openxmlformats.org/markup-compatibility/2006" xmlns:r="http://schemas.openxmlformats.org/officeDocument/2006/relationships" xmlns:w="http://schemas.openxmlformats.org/wordprocessingml/2006/main" xmlns:w14="http://schemas.microsoft.com/office/word/2010/wordml" xmlns:w15="http://schemas.microsoft.com/office/word/2012/wordml" xmlns:w16cid="http://schemas.microsoft.com/office/word/2016/wordml/cid" xmlns:w16se="http://schemas.microsoft.com/office/word/2015/wordml/symex" mc:Ignorable="w14 w15 w16se w16cid">
+<w:styles xmlns:mc="http://schemas.openxmlformats.org/markup-compatibility/2006" xmlns:r="http://schemas.openxmlformats.org/officeDocument/2006/relationships" xmlns:w="http://schemas.openxmlformats.org/wordprocessingml/2006/main" xmlns:w14="http://schemas.microsoft.com/office/word/2010/wordml" xmlns:w15="http://schemas.microsoft.com/office/word/2012/wordml" xmlns:w16se="http://schemas.microsoft.com/office/word/2015/wordml/symex" mc:Ignorable="w14 w15 w16se">
   <w:docDefaults>
     <w:rPrDefault>
       <w:rPr>
@@ -924,7 +938,7 @@
       </w:pPr>
     </w:pPrDefault>
   </w:docDefaults>
-  <w:latentStyles w:defLockedState="0" w:defUIPriority="99" w:defSemiHidden="0" w:defUnhideWhenUsed="0" w:defQFormat="0" w:count="375">
+  <w:latentStyles w:defLockedState="0" w:defUIPriority="99" w:defSemiHidden="0" w:defUnhideWhenUsed="0" w:defQFormat="0" w:count="371">
     <w:lsdException w:name="Normal" w:uiPriority="0" w:qFormat="1"/>
     <w:lsdException w:name="heading 1" w:uiPriority="9" w:qFormat="1"/>
     <w:lsdException w:name="heading 2" w:semiHidden="1" w:uiPriority="9" w:unhideWhenUsed="1" w:qFormat="1"/>
@@ -1296,10 +1310,6 @@
     <w:lsdException w:name="List Table 5 Dark Accent 6" w:uiPriority="50"/>
     <w:lsdException w:name="List Table 6 Colorful Accent 6" w:uiPriority="51"/>
     <w:lsdException w:name="List Table 7 Colorful Accent 6" w:uiPriority="52"/>
-    <w:lsdException w:name="Mention" w:semiHidden="1" w:unhideWhenUsed="1"/>
-    <w:lsdException w:name="Smart Hyperlink" w:semiHidden="1" w:unhideWhenUsed="1"/>
-    <w:lsdException w:name="Hashtag" w:semiHidden="1" w:unhideWhenUsed="1"/>
-    <w:lsdException w:name="Unresolved Mention" w:semiHidden="1" w:unhideWhenUsed="1"/>
   </w:latentStyles>
   <w:style w:type="paragraph" w:default="1" w:styleId="Normal">
     <w:name w:val="Normal"/>

</xml_diff>

<commit_message>
Cambios modelo verbal administrador->Administrativo
</commit_message>
<xml_diff>
--- a/Modelo Verbal-LinkedUN.docx
+++ b/Modelo Verbal-LinkedUN.docx
@@ -110,7 +110,21 @@
           <w:rFonts w:ascii="Arial" w:hAnsi="Arial" w:cs="Arial"/>
           <w:sz w:val="24"/>
         </w:rPr>
-        <w:t xml:space="preserve">l campus. Para ello, requiere una plataforma donde haya 3 tipos de usuarios: Administrador, Contratante y </w:t>
+        <w:t xml:space="preserve">l campus. Para ello, requiere una plataforma donde haya 3 </w:t>
+      </w:r>
+      <w:r>
+        <w:rPr>
+          <w:rFonts w:ascii="Arial" w:hAnsi="Arial" w:cs="Arial"/>
+          <w:sz w:val="24"/>
+        </w:rPr>
+        <w:t>tipos de usuarios: Administrativo</w:t>
+      </w:r>
+      <w:r>
+        <w:rPr>
+          <w:rFonts w:ascii="Arial" w:hAnsi="Arial" w:cs="Arial"/>
+          <w:sz w:val="24"/>
+        </w:rPr>
+        <w:t xml:space="preserve">, Contratante y </w:t>
       </w:r>
       <w:r>
         <w:rPr>
@@ -453,7 +467,14 @@
           <w:rFonts w:ascii="Arial" w:hAnsi="Arial" w:cs="Arial"/>
           <w:sz w:val="24"/>
         </w:rPr>
-        <w:t>. Si es administrador</w:t>
+        <w:t xml:space="preserve">. Si </w:t>
+      </w:r>
+      <w:r>
+        <w:rPr>
+          <w:rFonts w:ascii="Arial" w:hAnsi="Arial" w:cs="Arial"/>
+          <w:sz w:val="24"/>
+        </w:rPr>
+        <w:t>es administrativo</w:t>
       </w:r>
       <w:r>
         <w:rPr>
@@ -646,16 +667,7 @@
           <w:rFonts w:ascii="Arial" w:hAnsi="Arial" w:cs="Arial"/>
           <w:sz w:val="24"/>
         </w:rPr>
-        <w:t>parta</w:t>
-      </w:r>
-      <w:bookmarkStart w:id="0" w:name="_GoBack"/>
-      <w:bookmarkEnd w:id="0"/>
-      <w:r>
-        <w:rPr>
-          <w:rFonts w:ascii="Arial" w:hAnsi="Arial" w:cs="Arial"/>
-          <w:sz w:val="24"/>
-        </w:rPr>
-        <w:t>mento</w:t>
+        <w:t>partamento</w:t>
       </w:r>
       <w:r>
         <w:rPr>
@@ -734,7 +746,7 @@
           <w:rFonts w:ascii="Arial" w:hAnsi="Arial" w:cs="Arial"/>
           <w:sz w:val="24"/>
         </w:rPr>
-        <w:t>administrador</w:t>
+        <w:t>usuario administrativo</w:t>
       </w:r>
       <w:r>
         <w:rPr>
@@ -785,7 +797,21 @@
           <w:rFonts w:ascii="Arial" w:hAnsi="Arial" w:cs="Arial"/>
           <w:sz w:val="24"/>
         </w:rPr>
-        <w:t xml:space="preserve">Luego del proceso de validación realizado por el administrador, este le notificará vía correo electrónico al </w:t>
+        <w:t xml:space="preserve">Luego del proceso de validación realizado por </w:t>
+      </w:r>
+      <w:r>
+        <w:rPr>
+          <w:rFonts w:ascii="Arial" w:hAnsi="Arial" w:cs="Arial"/>
+          <w:sz w:val="24"/>
+        </w:rPr>
+        <w:t>el ente administrativo</w:t>
+      </w:r>
+      <w:r>
+        <w:rPr>
+          <w:rFonts w:ascii="Arial" w:hAnsi="Arial" w:cs="Arial"/>
+          <w:sz w:val="24"/>
+        </w:rPr>
+        <w:t xml:space="preserve">, este le notificará vía correo electrónico al </w:t>
       </w:r>
       <w:r>
         <w:rPr>
@@ -815,7 +841,23 @@
           <w:rFonts w:ascii="Arial" w:hAnsi="Arial" w:cs="Arial"/>
           <w:sz w:val="24"/>
         </w:rPr>
-        <w:t>El administrador deberá dejar algunos Estudiantes como pendientes por si el estudiante seleccionado no acepta la convocatoria.</w:t>
+        <w:t xml:space="preserve">El </w:t>
+      </w:r>
+      <w:r>
+        <w:rPr>
+          <w:rFonts w:ascii="Arial" w:hAnsi="Arial" w:cs="Arial"/>
+          <w:sz w:val="24"/>
+        </w:rPr>
+        <w:t xml:space="preserve">usuario administrativo </w:t>
+      </w:r>
+      <w:bookmarkStart w:id="0" w:name="_GoBack"/>
+      <w:bookmarkEnd w:id="0"/>
+      <w:r>
+        <w:rPr>
+          <w:rFonts w:ascii="Arial" w:hAnsi="Arial" w:cs="Arial"/>
+          <w:sz w:val="24"/>
+        </w:rPr>
+        <w:t>deberá dejar algunos Estudiantes como pendientes por si el estudiante seleccionado no acepta la convocatoria.</w:t>
       </w:r>
     </w:p>
     <w:p>

</xml_diff>